<commit_message>
feat(Product Services) : completed connect database
</commit_message>
<xml_diff>
--- a/docs/Ecommerce_Project_Requirements.docx
+++ b/docs/Ecommerce_Project_Requirements.docx
@@ -53,7 +53,17 @@
         <w:br w:type="textWrapping"/>
       </w:r>
       <w:r>
-        <w:t>- Update user information</w:t>
+        <w:t xml:space="preserve">- </w:t>
+      </w:r>
+      <w:r>
+        <w:rPr>
+          <w:rFonts w:hint="default"/>
+          <w:lang w:val="en-US"/>
+        </w:rPr>
+        <w:t>CRUD</w:t>
+      </w:r>
+      <w:r>
+        <w:t xml:space="preserve"> user information</w:t>
       </w:r>
       <w:r>
         <w:br w:type="textWrapping"/>
@@ -61,8 +71,6 @@
       <w:r>
         <w:t>- List users (admin functionality)</w:t>
       </w:r>
-      <w:bookmarkStart w:id="0" w:name="_GoBack"/>
-      <w:bookmarkEnd w:id="0"/>
     </w:p>
     <w:p>
       <w:pPr>
@@ -74,7 +82,19 @@
     </w:p>
     <w:p>
       <w:r>
-        <w:t>- Add, update, remove products (ID, name, description, price, stock)</w:t>
+        <w:t>- Add, update, remove products (ID, name, description, price</w:t>
+      </w:r>
+      <w:bookmarkStart w:id="0" w:name="_GoBack"/>
+      <w:bookmarkEnd w:id="0"/>
+      <w:r>
+        <w:rPr>
+          <w:rFonts w:hint="default"/>
+          <w:lang w:val="en-US"/>
+        </w:rPr>
+        <w:t>,quantity</w:t>
+      </w:r>
+      <w:r>
+        <w:t>)</w:t>
       </w:r>
       <w:r>
         <w:br w:type="textWrapping"/>
@@ -203,28 +223,67 @@
     <w:p>
       <w:pPr>
         <w:pStyle w:val="2"/>
+        <w:rPr>
+          <w:sz w:val="22"/>
+          <w:szCs w:val="22"/>
+        </w:rPr>
       </w:pPr>
       <w:r>
-        <w:t>Additional Features (Optional)</w:t>
+        <w:rPr>
+          <w:sz w:val="24"/>
+          <w:szCs w:val="24"/>
+        </w:rPr>
+        <w:t>A</w:t>
+      </w:r>
+      <w:r>
+        <w:rPr>
+          <w:sz w:val="22"/>
+          <w:szCs w:val="22"/>
+        </w:rPr>
+        <w:t>dditional Features (Optional)</w:t>
       </w:r>
     </w:p>
     <w:p>
       <w:r>
+        <w:rPr>
+          <w:sz w:val="20"/>
+          <w:szCs w:val="20"/>
+        </w:rPr>
         <w:t>- Mock payment processing</w:t>
       </w:r>
       <w:r>
+        <w:rPr>
+          <w:sz w:val="20"/>
+          <w:szCs w:val="20"/>
+        </w:rPr>
         <w:br w:type="textWrapping"/>
       </w:r>
       <w:r>
+        <w:rPr>
+          <w:sz w:val="20"/>
+          <w:szCs w:val="20"/>
+        </w:rPr>
         <w:t>- Admin dashboard to manage products, users, and orders</w:t>
       </w:r>
       <w:r>
+        <w:rPr>
+          <w:sz w:val="20"/>
+          <w:szCs w:val="20"/>
+        </w:rPr>
         <w:br w:type="textWrapping"/>
       </w:r>
       <w:r>
+        <w:rPr>
+          <w:sz w:val="20"/>
+          <w:szCs w:val="20"/>
+        </w:rPr>
         <w:t>- Discount codes and promotions</w:t>
       </w:r>
       <w:r>
+        <w:rPr>
+          <w:sz w:val="20"/>
+          <w:szCs w:val="20"/>
+        </w:rPr>
         <w:br w:type="textWrapping"/>
       </w:r>
       <w:r>
@@ -529,8 +588,8 @@
     <w:lsdException w:uiPriority="99" w:name="Normal Indent"/>
     <w:lsdException w:uiPriority="99" w:name="footnote text"/>
     <w:lsdException w:uiPriority="99" w:name="annotation text"/>
-    <w:lsdException w:uiPriority="99" w:semiHidden="0" w:name="header"/>
-    <w:lsdException w:uiPriority="99" w:semiHidden="0" w:name="footer"/>
+    <w:lsdException w:qFormat="1" w:uiPriority="99" w:semiHidden="0" w:name="header"/>
+    <w:lsdException w:qFormat="1" w:uiPriority="99" w:semiHidden="0" w:name="footer"/>
     <w:lsdException w:uiPriority="99" w:name="index heading"/>
     <w:lsdException w:qFormat="1" w:uiPriority="35" w:name="caption"/>
     <w:lsdException w:uiPriority="99" w:name="table of figures"/>
@@ -546,18 +605,18 @@
     <w:lsdException w:qFormat="1" w:uiPriority="99" w:semiHidden="0" w:name="macro"/>
     <w:lsdException w:uiPriority="99" w:name="toa heading"/>
     <w:lsdException w:qFormat="1" w:uiPriority="99" w:semiHidden="0" w:name="List"/>
-    <w:lsdException w:uiPriority="99" w:semiHidden="0" w:name="List Bullet"/>
+    <w:lsdException w:qFormat="1" w:uiPriority="99" w:semiHidden="0" w:name="List Bullet"/>
     <w:lsdException w:qFormat="1" w:uiPriority="99" w:semiHidden="0" w:name="List Number"/>
-    <w:lsdException w:uiPriority="99" w:semiHidden="0" w:name="List 2"/>
-    <w:lsdException w:uiPriority="99" w:semiHidden="0" w:name="List 3"/>
+    <w:lsdException w:qFormat="1" w:uiPriority="99" w:semiHidden="0" w:name="List 2"/>
+    <w:lsdException w:qFormat="1" w:uiPriority="99" w:semiHidden="0" w:name="List 3"/>
     <w:lsdException w:uiPriority="99" w:name="List 4"/>
     <w:lsdException w:uiPriority="99" w:name="List 5"/>
     <w:lsdException w:qFormat="1" w:uiPriority="99" w:semiHidden="0" w:name="List Bullet 2"/>
-    <w:lsdException w:uiPriority="99" w:semiHidden="0" w:name="List Bullet 3"/>
+    <w:lsdException w:qFormat="1" w:uiPriority="99" w:semiHidden="0" w:name="List Bullet 3"/>
     <w:lsdException w:uiPriority="99" w:name="List Bullet 4"/>
     <w:lsdException w:uiPriority="99" w:name="List Bullet 5"/>
     <w:lsdException w:qFormat="1" w:uiPriority="99" w:semiHidden="0" w:name="List Number 2"/>
-    <w:lsdException w:uiPriority="99" w:semiHidden="0" w:name="List Number 3"/>
+    <w:lsdException w:qFormat="1" w:uiPriority="99" w:semiHidden="0" w:name="List Number 3"/>
     <w:lsdException w:uiPriority="99" w:name="List Number 4"/>
     <w:lsdException w:uiPriority="99" w:name="List Number 5"/>
     <w:lsdException w:qFormat="1" w:unhideWhenUsed="0" w:uiPriority="10" w:semiHidden="0" w:name="Title"/>
@@ -568,7 +627,7 @@
     <w:lsdException w:uiPriority="99" w:name="Body Text Indent"/>
     <w:lsdException w:qFormat="1" w:uiPriority="99" w:semiHidden="0" w:name="List Continue"/>
     <w:lsdException w:qFormat="1" w:uiPriority="99" w:semiHidden="0" w:name="List Continue 2"/>
-    <w:lsdException w:uiPriority="99" w:semiHidden="0" w:name="List Continue 3"/>
+    <w:lsdException w:qFormat="1" w:uiPriority="99" w:semiHidden="0" w:name="List Continue 3"/>
     <w:lsdException w:uiPriority="99" w:name="List Continue 4"/>
     <w:lsdException w:uiPriority="99" w:name="List Continue 5"/>
     <w:lsdException w:uiPriority="99" w:name="Message Header"/>
@@ -579,7 +638,7 @@
     <w:lsdException w:uiPriority="99" w:name="Body Text First Indent 2"/>
     <w:lsdException w:uiPriority="99" w:name="Note Heading"/>
     <w:lsdException w:qFormat="1" w:uiPriority="99" w:semiHidden="0" w:name="Body Text 2"/>
-    <w:lsdException w:uiPriority="99" w:semiHidden="0" w:name="Body Text 3"/>
+    <w:lsdException w:qFormat="1" w:uiPriority="99" w:semiHidden="0" w:name="Body Text 3"/>
     <w:lsdException w:uiPriority="99" w:name="Body Text Indent 2"/>
     <w:lsdException w:uiPriority="99" w:name="Body Text Indent 3"/>
     <w:lsdException w:uiPriority="99" w:name="Block Text"/>
@@ -652,65 +711,65 @@
     <w:lsdException w:qFormat="1" w:unhideWhenUsed="0" w:uiPriority="60" w:semiHidden="0" w:name="Light Shading"/>
     <w:lsdException w:qFormat="1" w:unhideWhenUsed="0" w:uiPriority="61" w:semiHidden="0" w:name="Light List"/>
     <w:lsdException w:qFormat="1" w:unhideWhenUsed="0" w:uiPriority="62" w:semiHidden="0" w:name="Light Grid"/>
-    <w:lsdException w:unhideWhenUsed="0" w:uiPriority="63" w:semiHidden="0" w:name="Medium Shading 1"/>
-    <w:lsdException w:unhideWhenUsed="0" w:uiPriority="64" w:semiHidden="0" w:name="Medium Shading 2"/>
-    <w:lsdException w:unhideWhenUsed="0" w:uiPriority="65" w:semiHidden="0" w:name="Medium List 1"/>
+    <w:lsdException w:qFormat="1" w:unhideWhenUsed="0" w:uiPriority="63" w:semiHidden="0" w:name="Medium Shading 1"/>
+    <w:lsdException w:qFormat="1" w:unhideWhenUsed="0" w:uiPriority="64" w:semiHidden="0" w:name="Medium Shading 2"/>
+    <w:lsdException w:qFormat="1" w:unhideWhenUsed="0" w:uiPriority="65" w:semiHidden="0" w:name="Medium List 1"/>
     <w:lsdException w:qFormat="1" w:unhideWhenUsed="0" w:uiPriority="66" w:semiHidden="0" w:name="Medium List 2"/>
     <w:lsdException w:qFormat="1" w:unhideWhenUsed="0" w:uiPriority="67" w:semiHidden="0" w:name="Medium Grid 1"/>
     <w:lsdException w:qFormat="1" w:unhideWhenUsed="0" w:uiPriority="68" w:semiHidden="0" w:name="Medium Grid 2"/>
     <w:lsdException w:qFormat="1" w:unhideWhenUsed="0" w:uiPriority="69" w:semiHidden="0" w:name="Medium Grid 3"/>
     <w:lsdException w:qFormat="1" w:unhideWhenUsed="0" w:uiPriority="70" w:semiHidden="0" w:name="Dark List"/>
-    <w:lsdException w:unhideWhenUsed="0" w:uiPriority="71" w:semiHidden="0" w:name="Colorful Shading"/>
-    <w:lsdException w:unhideWhenUsed="0" w:uiPriority="72" w:semiHidden="0" w:name="Colorful List"/>
-    <w:lsdException w:unhideWhenUsed="0" w:uiPriority="73" w:semiHidden="0" w:name="Colorful Grid"/>
+    <w:lsdException w:qFormat="1" w:unhideWhenUsed="0" w:uiPriority="71" w:semiHidden="0" w:name="Colorful Shading"/>
+    <w:lsdException w:qFormat="1" w:unhideWhenUsed="0" w:uiPriority="72" w:semiHidden="0" w:name="Colorful List"/>
+    <w:lsdException w:qFormat="1" w:unhideWhenUsed="0" w:uiPriority="73" w:semiHidden="0" w:name="Colorful Grid"/>
     <w:lsdException w:qFormat="1" w:unhideWhenUsed="0" w:uiPriority="60" w:semiHidden="0" w:name="Light Shading Accent 1"/>
     <w:lsdException w:qFormat="1" w:unhideWhenUsed="0" w:uiPriority="61" w:semiHidden="0" w:name="Light List Accent 1"/>
     <w:lsdException w:qFormat="1" w:unhideWhenUsed="0" w:uiPriority="62" w:semiHidden="0" w:name="Light Grid Accent 1"/>
-    <w:lsdException w:unhideWhenUsed="0" w:uiPriority="63" w:semiHidden="0" w:name="Medium Shading 1 Accent 1"/>
-    <w:lsdException w:unhideWhenUsed="0" w:uiPriority="64" w:semiHidden="0" w:name="Medium Shading 2 Accent 1"/>
+    <w:lsdException w:qFormat="1" w:unhideWhenUsed="0" w:uiPriority="63" w:semiHidden="0" w:name="Medium Shading 1 Accent 1"/>
+    <w:lsdException w:qFormat="1" w:unhideWhenUsed="0" w:uiPriority="64" w:semiHidden="0" w:name="Medium Shading 2 Accent 1"/>
     <w:lsdException w:qFormat="1" w:unhideWhenUsed="0" w:uiPriority="65" w:semiHidden="0" w:name="Medium List 1 Accent 1"/>
     <w:lsdException w:qFormat="1" w:unhideWhenUsed="0" w:uiPriority="34" w:semiHidden="0" w:name="List Paragraph"/>
     <w:lsdException w:qFormat="1" w:unhideWhenUsed="0" w:uiPriority="29" w:semiHidden="0" w:name="Quote"/>
     <w:lsdException w:qFormat="1" w:unhideWhenUsed="0" w:uiPriority="30" w:semiHidden="0" w:name="Intense Quote"/>
-    <w:lsdException w:unhideWhenUsed="0" w:uiPriority="66" w:semiHidden="0" w:name="Medium List 2 Accent 1"/>
+    <w:lsdException w:qFormat="1" w:unhideWhenUsed="0" w:uiPriority="66" w:semiHidden="0" w:name="Medium List 2 Accent 1"/>
     <w:lsdException w:qFormat="1" w:unhideWhenUsed="0" w:uiPriority="67" w:semiHidden="0" w:name="Medium Grid 1 Accent 1"/>
     <w:lsdException w:qFormat="1" w:unhideWhenUsed="0" w:uiPriority="68" w:semiHidden="0" w:name="Medium Grid 2 Accent 1"/>
     <w:lsdException w:qFormat="1" w:unhideWhenUsed="0" w:uiPriority="69" w:semiHidden="0" w:name="Medium Grid 3 Accent 1"/>
     <w:lsdException w:qFormat="1" w:unhideWhenUsed="0" w:uiPriority="70" w:semiHidden="0" w:name="Dark List Accent 1"/>
-    <w:lsdException w:unhideWhenUsed="0" w:uiPriority="71" w:semiHidden="0" w:name="Colorful Shading Accent 1"/>
-    <w:lsdException w:unhideWhenUsed="0" w:uiPriority="72" w:semiHidden="0" w:name="Colorful List Accent 1"/>
-    <w:lsdException w:unhideWhenUsed="0" w:uiPriority="73" w:semiHidden="0" w:name="Colorful Grid Accent 1"/>
+    <w:lsdException w:qFormat="1" w:unhideWhenUsed="0" w:uiPriority="71" w:semiHidden="0" w:name="Colorful Shading Accent 1"/>
+    <w:lsdException w:qFormat="1" w:unhideWhenUsed="0" w:uiPriority="72" w:semiHidden="0" w:name="Colorful List Accent 1"/>
+    <w:lsdException w:qFormat="1" w:unhideWhenUsed="0" w:uiPriority="73" w:semiHidden="0" w:name="Colorful Grid Accent 1"/>
     <w:lsdException w:qFormat="1" w:unhideWhenUsed="0" w:uiPriority="60" w:semiHidden="0" w:name="Light Shading Accent 2"/>
     <w:lsdException w:qFormat="1" w:unhideWhenUsed="0" w:uiPriority="61" w:semiHidden="0" w:name="Light List Accent 2"/>
-    <w:lsdException w:unhideWhenUsed="0" w:uiPriority="62" w:semiHidden="0" w:name="Light Grid Accent 2"/>
-    <w:lsdException w:unhideWhenUsed="0" w:uiPriority="63" w:semiHidden="0" w:name="Medium Shading 1 Accent 2"/>
-    <w:lsdException w:unhideWhenUsed="0" w:uiPriority="64" w:semiHidden="0" w:name="Medium Shading 2 Accent 2"/>
+    <w:lsdException w:qFormat="1" w:unhideWhenUsed="0" w:uiPriority="62" w:semiHidden="0" w:name="Light Grid Accent 2"/>
+    <w:lsdException w:qFormat="1" w:unhideWhenUsed="0" w:uiPriority="63" w:semiHidden="0" w:name="Medium Shading 1 Accent 2"/>
+    <w:lsdException w:qFormat="1" w:unhideWhenUsed="0" w:uiPriority="64" w:semiHidden="0" w:name="Medium Shading 2 Accent 2"/>
     <w:lsdException w:qFormat="1" w:unhideWhenUsed="0" w:uiPriority="65" w:semiHidden="0" w:name="Medium List 1 Accent 2"/>
-    <w:lsdException w:unhideWhenUsed="0" w:uiPriority="66" w:semiHidden="0" w:name="Medium List 2 Accent 2"/>
+    <w:lsdException w:qFormat="1" w:unhideWhenUsed="0" w:uiPriority="66" w:semiHidden="0" w:name="Medium List 2 Accent 2"/>
     <w:lsdException w:qFormat="1" w:unhideWhenUsed="0" w:uiPriority="67" w:semiHidden="0" w:name="Medium Grid 1 Accent 2"/>
     <w:lsdException w:qFormat="1" w:unhideWhenUsed="0" w:uiPriority="68" w:semiHidden="0" w:name="Medium Grid 2 Accent 2"/>
     <w:lsdException w:qFormat="1" w:unhideWhenUsed="0" w:uiPriority="69" w:semiHidden="0" w:name="Medium Grid 3 Accent 2"/>
     <w:lsdException w:qFormat="1" w:unhideWhenUsed="0" w:uiPriority="70" w:semiHidden="0" w:name="Dark List Accent 2"/>
-    <w:lsdException w:unhideWhenUsed="0" w:uiPriority="71" w:semiHidden="0" w:name="Colorful Shading Accent 2"/>
-    <w:lsdException w:unhideWhenUsed="0" w:uiPriority="72" w:semiHidden="0" w:name="Colorful List Accent 2"/>
-    <w:lsdException w:unhideWhenUsed="0" w:uiPriority="73" w:semiHidden="0" w:name="Colorful Grid Accent 2"/>
+    <w:lsdException w:qFormat="1" w:unhideWhenUsed="0" w:uiPriority="71" w:semiHidden="0" w:name="Colorful Shading Accent 2"/>
+    <w:lsdException w:qFormat="1" w:unhideWhenUsed="0" w:uiPriority="72" w:semiHidden="0" w:name="Colorful List Accent 2"/>
+    <w:lsdException w:qFormat="1" w:unhideWhenUsed="0" w:uiPriority="73" w:semiHidden="0" w:name="Colorful Grid Accent 2"/>
     <w:lsdException w:qFormat="1" w:unhideWhenUsed="0" w:uiPriority="60" w:semiHidden="0" w:name="Light Shading Accent 3"/>
     <w:lsdException w:qFormat="1" w:unhideWhenUsed="0" w:uiPriority="61" w:semiHidden="0" w:name="Light List Accent 3"/>
     <w:lsdException w:qFormat="1" w:unhideWhenUsed="0" w:uiPriority="62" w:semiHidden="0" w:name="Light Grid Accent 3"/>
     <w:lsdException w:qFormat="1" w:unhideWhenUsed="0" w:uiPriority="63" w:semiHidden="0" w:name="Medium Shading 1 Accent 3"/>
-    <w:lsdException w:unhideWhenUsed="0" w:uiPriority="64" w:semiHidden="0" w:name="Medium Shading 2 Accent 3"/>
+    <w:lsdException w:qFormat="1" w:unhideWhenUsed="0" w:uiPriority="64" w:semiHidden="0" w:name="Medium Shading 2 Accent 3"/>
     <w:lsdException w:qFormat="1" w:unhideWhenUsed="0" w:uiPriority="65" w:semiHidden="0" w:name="Medium List 1 Accent 3"/>
     <w:lsdException w:qFormat="1" w:unhideWhenUsed="0" w:uiPriority="66" w:semiHidden="0" w:name="Medium List 2 Accent 3"/>
     <w:lsdException w:qFormat="1" w:unhideWhenUsed="0" w:uiPriority="67" w:semiHidden="0" w:name="Medium Grid 1 Accent 3"/>
     <w:lsdException w:qFormat="1" w:unhideWhenUsed="0" w:uiPriority="68" w:semiHidden="0" w:name="Medium Grid 2 Accent 3"/>
     <w:lsdException w:qFormat="1" w:unhideWhenUsed="0" w:uiPriority="69" w:semiHidden="0" w:name="Medium Grid 3 Accent 3"/>
     <w:lsdException w:qFormat="1" w:unhideWhenUsed="0" w:uiPriority="70" w:semiHidden="0" w:name="Dark List Accent 3"/>
-    <w:lsdException w:unhideWhenUsed="0" w:uiPriority="71" w:semiHidden="0" w:name="Colorful Shading Accent 3"/>
-    <w:lsdException w:unhideWhenUsed="0" w:uiPriority="72" w:semiHidden="0" w:name="Colorful List Accent 3"/>
-    <w:lsdException w:unhideWhenUsed="0" w:uiPriority="73" w:semiHidden="0" w:name="Colorful Grid Accent 3"/>
+    <w:lsdException w:qFormat="1" w:unhideWhenUsed="0" w:uiPriority="71" w:semiHidden="0" w:name="Colorful Shading Accent 3"/>
+    <w:lsdException w:qFormat="1" w:unhideWhenUsed="0" w:uiPriority="72" w:semiHidden="0" w:name="Colorful List Accent 3"/>
+    <w:lsdException w:qFormat="1" w:unhideWhenUsed="0" w:uiPriority="73" w:semiHidden="0" w:name="Colorful Grid Accent 3"/>
     <w:lsdException w:qFormat="1" w:unhideWhenUsed="0" w:uiPriority="60" w:semiHidden="0" w:name="Light Shading Accent 4"/>
-    <w:lsdException w:unhideWhenUsed="0" w:uiPriority="61" w:semiHidden="0" w:name="Light List Accent 4"/>
-    <w:lsdException w:unhideWhenUsed="0" w:uiPriority="62" w:semiHidden="0" w:name="Light Grid Accent 4"/>
+    <w:lsdException w:qFormat="1" w:unhideWhenUsed="0" w:uiPriority="61" w:semiHidden="0" w:name="Light List Accent 4"/>
+    <w:lsdException w:qFormat="1" w:unhideWhenUsed="0" w:uiPriority="62" w:semiHidden="0" w:name="Light Grid Accent 4"/>
     <w:lsdException w:qFormat="1" w:unhideWhenUsed="0" w:uiPriority="63" w:semiHidden="0" w:name="Medium Shading 1 Accent 4"/>
     <w:lsdException w:qFormat="1" w:unhideWhenUsed="0" w:uiPriority="64" w:semiHidden="0" w:name="Medium Shading 2 Accent 4"/>
     <w:lsdException w:qFormat="1" w:unhideWhenUsed="0" w:uiPriority="65" w:semiHidden="0" w:name="Medium List 1 Accent 4"/>
@@ -719,37 +778,37 @@
     <w:lsdException w:qFormat="1" w:unhideWhenUsed="0" w:uiPriority="68" w:semiHidden="0" w:name="Medium Grid 2 Accent 4"/>
     <w:lsdException w:qFormat="1" w:unhideWhenUsed="0" w:uiPriority="69" w:semiHidden="0" w:name="Medium Grid 3 Accent 4"/>
     <w:lsdException w:qFormat="1" w:unhideWhenUsed="0" w:uiPriority="70" w:semiHidden="0" w:name="Dark List Accent 4"/>
-    <w:lsdException w:unhideWhenUsed="0" w:uiPriority="71" w:semiHidden="0" w:name="Colorful Shading Accent 4"/>
-    <w:lsdException w:unhideWhenUsed="0" w:uiPriority="72" w:semiHidden="0" w:name="Colorful List Accent 4"/>
-    <w:lsdException w:unhideWhenUsed="0" w:uiPriority="73" w:semiHidden="0" w:name="Colorful Grid Accent 4"/>
+    <w:lsdException w:qFormat="1" w:unhideWhenUsed="0" w:uiPriority="71" w:semiHidden="0" w:name="Colorful Shading Accent 4"/>
+    <w:lsdException w:qFormat="1" w:unhideWhenUsed="0" w:uiPriority="72" w:semiHidden="0" w:name="Colorful List Accent 4"/>
+    <w:lsdException w:qFormat="1" w:unhideWhenUsed="0" w:uiPriority="73" w:semiHidden="0" w:name="Colorful Grid Accent 4"/>
     <w:lsdException w:qFormat="1" w:unhideWhenUsed="0" w:uiPriority="60" w:semiHidden="0" w:name="Light Shading Accent 5"/>
     <w:lsdException w:qFormat="1" w:unhideWhenUsed="0" w:uiPriority="61" w:semiHidden="0" w:name="Light List Accent 5"/>
-    <w:lsdException w:unhideWhenUsed="0" w:uiPriority="62" w:semiHidden="0" w:name="Light Grid Accent 5"/>
+    <w:lsdException w:qFormat="1" w:unhideWhenUsed="0" w:uiPriority="62" w:semiHidden="0" w:name="Light Grid Accent 5"/>
     <w:lsdException w:qFormat="1" w:unhideWhenUsed="0" w:uiPriority="63" w:semiHidden="0" w:name="Medium Shading 1 Accent 5"/>
     <w:lsdException w:qFormat="1" w:unhideWhenUsed="0" w:uiPriority="64" w:semiHidden="0" w:name="Medium Shading 2 Accent 5"/>
-    <w:lsdException w:unhideWhenUsed="0" w:uiPriority="65" w:semiHidden="0" w:name="Medium List 1 Accent 5"/>
-    <w:lsdException w:unhideWhenUsed="0" w:uiPriority="66" w:semiHidden="0" w:name="Medium List 2 Accent 5"/>
+    <w:lsdException w:qFormat="1" w:unhideWhenUsed="0" w:uiPriority="65" w:semiHidden="0" w:name="Medium List 1 Accent 5"/>
+    <w:lsdException w:qFormat="1" w:unhideWhenUsed="0" w:uiPriority="66" w:semiHidden="0" w:name="Medium List 2 Accent 5"/>
     <w:lsdException w:qFormat="1" w:unhideWhenUsed="0" w:uiPriority="67" w:semiHidden="0" w:name="Medium Grid 1 Accent 5"/>
     <w:lsdException w:qFormat="1" w:unhideWhenUsed="0" w:uiPriority="68" w:semiHidden="0" w:name="Medium Grid 2 Accent 5"/>
     <w:lsdException w:qFormat="1" w:unhideWhenUsed="0" w:uiPriority="69" w:semiHidden="0" w:name="Medium Grid 3 Accent 5"/>
     <w:lsdException w:qFormat="1" w:unhideWhenUsed="0" w:uiPriority="70" w:semiHidden="0" w:name="Dark List Accent 5"/>
-    <w:lsdException w:unhideWhenUsed="0" w:uiPriority="71" w:semiHidden="0" w:name="Colorful Shading Accent 5"/>
-    <w:lsdException w:unhideWhenUsed="0" w:uiPriority="72" w:semiHidden="0" w:name="Colorful List Accent 5"/>
-    <w:lsdException w:unhideWhenUsed="0" w:uiPriority="73" w:semiHidden="0" w:name="Colorful Grid Accent 5"/>
+    <w:lsdException w:qFormat="1" w:unhideWhenUsed="0" w:uiPriority="71" w:semiHidden="0" w:name="Colorful Shading Accent 5"/>
+    <w:lsdException w:qFormat="1" w:unhideWhenUsed="0" w:uiPriority="72" w:semiHidden="0" w:name="Colorful List Accent 5"/>
+    <w:lsdException w:qFormat="1" w:unhideWhenUsed="0" w:uiPriority="73" w:semiHidden="0" w:name="Colorful Grid Accent 5"/>
     <w:lsdException w:qFormat="1" w:unhideWhenUsed="0" w:uiPriority="60" w:semiHidden="0" w:name="Light Shading Accent 6"/>
     <w:lsdException w:qFormat="1" w:unhideWhenUsed="0" w:uiPriority="61" w:semiHidden="0" w:name="Light List Accent 6"/>
-    <w:lsdException w:unhideWhenUsed="0" w:uiPriority="62" w:semiHidden="0" w:name="Light Grid Accent 6"/>
+    <w:lsdException w:qFormat="1" w:unhideWhenUsed="0" w:uiPriority="62" w:semiHidden="0" w:name="Light Grid Accent 6"/>
     <w:lsdException w:qFormat="1" w:unhideWhenUsed="0" w:uiPriority="63" w:semiHidden="0" w:name="Medium Shading 1 Accent 6"/>
-    <w:lsdException w:unhideWhenUsed="0" w:uiPriority="64" w:semiHidden="0" w:name="Medium Shading 2 Accent 6"/>
-    <w:lsdException w:unhideWhenUsed="0" w:uiPriority="65" w:semiHidden="0" w:name="Medium List 1 Accent 6"/>
+    <w:lsdException w:qFormat="1" w:unhideWhenUsed="0" w:uiPriority="64" w:semiHidden="0" w:name="Medium Shading 2 Accent 6"/>
+    <w:lsdException w:qFormat="1" w:unhideWhenUsed="0" w:uiPriority="65" w:semiHidden="0" w:name="Medium List 1 Accent 6"/>
     <w:lsdException w:qFormat="1" w:unhideWhenUsed="0" w:uiPriority="66" w:semiHidden="0" w:name="Medium List 2 Accent 6"/>
     <w:lsdException w:qFormat="1" w:unhideWhenUsed="0" w:uiPriority="67" w:semiHidden="0" w:name="Medium Grid 1 Accent 6"/>
     <w:lsdException w:qFormat="1" w:unhideWhenUsed="0" w:uiPriority="68" w:semiHidden="0" w:name="Medium Grid 2 Accent 6"/>
     <w:lsdException w:qFormat="1" w:unhideWhenUsed="0" w:uiPriority="69" w:semiHidden="0" w:name="Medium Grid 3 Accent 6"/>
     <w:lsdException w:qFormat="1" w:unhideWhenUsed="0" w:uiPriority="70" w:semiHidden="0" w:name="Dark List Accent 6"/>
-    <w:lsdException w:unhideWhenUsed="0" w:uiPriority="71" w:semiHidden="0" w:name="Colorful Shading Accent 6"/>
-    <w:lsdException w:unhideWhenUsed="0" w:uiPriority="72" w:semiHidden="0" w:name="Colorful List Accent 6"/>
-    <w:lsdException w:unhideWhenUsed="0" w:uiPriority="73" w:semiHidden="0" w:name="Colorful Grid Accent 6"/>
+    <w:lsdException w:qFormat="1" w:unhideWhenUsed="0" w:uiPriority="71" w:semiHidden="0" w:name="Colorful Shading Accent 6"/>
+    <w:lsdException w:qFormat="1" w:unhideWhenUsed="0" w:uiPriority="72" w:semiHidden="0" w:name="Colorful List Accent 6"/>
+    <w:lsdException w:qFormat="1" w:unhideWhenUsed="0" w:uiPriority="73" w:semiHidden="0" w:name="Colorful Grid Accent 6"/>
   </w:latentStyles>
   <w:style w:type="paragraph" w:default="1" w:styleId="1">
     <w:name w:val="Normal"/>
@@ -1050,6 +1109,7 @@
     <w:basedOn w:val="1"/>
     <w:link w:val="146"/>
     <w:unhideWhenUsed/>
+    <w:qFormat/>
     <w:uiPriority w:val="99"/>
     <w:pPr>
       <w:spacing w:after="120"/>
@@ -1098,6 +1158,7 @@
     <w:basedOn w:val="1"/>
     <w:link w:val="136"/>
     <w:unhideWhenUsed/>
+    <w:qFormat/>
     <w:uiPriority w:val="99"/>
     <w:pPr>
       <w:tabs>
@@ -1112,6 +1173,7 @@
     <w:basedOn w:val="1"/>
     <w:link w:val="135"/>
     <w:unhideWhenUsed/>
+    <w:qFormat/>
     <w:uiPriority w:val="99"/>
     <w:pPr>
       <w:tabs>
@@ -1136,6 +1198,7 @@
     <w:name w:val="List 2"/>
     <w:basedOn w:val="1"/>
     <w:unhideWhenUsed/>
+    <w:qFormat/>
     <w:uiPriority w:val="99"/>
     <w:pPr>
       <w:ind w:left="720" w:hanging="360"/>
@@ -1146,6 +1209,7 @@
     <w:name w:val="List 3"/>
     <w:basedOn w:val="1"/>
     <w:unhideWhenUsed/>
+    <w:qFormat/>
     <w:uiPriority w:val="99"/>
     <w:pPr>
       <w:ind w:left="1080" w:hanging="360"/>
@@ -1156,6 +1220,7 @@
     <w:name w:val="List Bullet"/>
     <w:basedOn w:val="1"/>
     <w:unhideWhenUsed/>
+    <w:qFormat/>
     <w:uiPriority w:val="99"/>
     <w:pPr>
       <w:numPr>
@@ -1183,6 +1248,7 @@
     <w:name w:val="List Bullet 3"/>
     <w:basedOn w:val="1"/>
     <w:unhideWhenUsed/>
+    <w:qFormat/>
     <w:uiPriority w:val="99"/>
     <w:pPr>
       <w:numPr>
@@ -1220,6 +1286,7 @@
     <w:name w:val="List Continue 3"/>
     <w:basedOn w:val="1"/>
     <w:unhideWhenUsed/>
+    <w:qFormat/>
     <w:uiPriority w:val="99"/>
     <w:pPr>
       <w:spacing w:after="120"/>
@@ -1259,6 +1326,7 @@
     <w:name w:val="List Number 3"/>
     <w:basedOn w:val="1"/>
     <w:unhideWhenUsed/>
+    <w:qFormat/>
     <w:uiPriority w:val="99"/>
     <w:pPr>
       <w:numPr>
@@ -2452,6 +2520,7 @@
   <w:style w:type="table" w:styleId="48">
     <w:name w:val="Light List Accent 4"/>
     <w:basedOn w:val="12"/>
+    <w:qFormat/>
     <w:uiPriority w:val="61"/>
     <w:pPr>
       <w:spacing w:after="0" w:line="240" w:lineRule="auto"/>
@@ -2987,6 +3056,7 @@
   <w:style w:type="table" w:styleId="53">
     <w:name w:val="Light Grid Accent 2"/>
     <w:basedOn w:val="12"/>
+    <w:qFormat/>
     <w:uiPriority w:val="62"/>
     <w:pPr>
       <w:spacing w:after="0" w:line="240" w:lineRule="auto"/>
@@ -3240,6 +3310,7 @@
   <w:style w:type="table" w:styleId="55">
     <w:name w:val="Light Grid Accent 4"/>
     <w:basedOn w:val="12"/>
+    <w:qFormat/>
     <w:uiPriority w:val="62"/>
     <w:pPr>
       <w:spacing w:after="0" w:line="240" w:lineRule="auto"/>
@@ -3366,6 +3437,7 @@
   <w:style w:type="table" w:styleId="56">
     <w:name w:val="Light Grid Accent 5"/>
     <w:basedOn w:val="12"/>
+    <w:qFormat/>
     <w:uiPriority w:val="62"/>
     <w:pPr>
       <w:spacing w:after="0" w:line="240" w:lineRule="auto"/>
@@ -3492,6 +3564,7 @@
   <w:style w:type="table" w:styleId="57">
     <w:name w:val="Light Grid Accent 6"/>
     <w:basedOn w:val="12"/>
+    <w:qFormat/>
     <w:uiPriority w:val="62"/>
     <w:pPr>
       <w:spacing w:after="0" w:line="240" w:lineRule="auto"/>
@@ -3618,6 +3691,7 @@
   <w:style w:type="table" w:styleId="58">
     <w:name w:val="Medium Shading 1"/>
     <w:basedOn w:val="12"/>
+    <w:qFormat/>
     <w:uiPriority w:val="63"/>
     <w:pPr>
       <w:spacing w:after="0" w:line="240" w:lineRule="auto"/>
@@ -3725,6 +3799,7 @@
   <w:style w:type="table" w:styleId="59">
     <w:name w:val="Medium Shading 1 Accent 1"/>
     <w:basedOn w:val="12"/>
+    <w:qFormat/>
     <w:uiPriority w:val="63"/>
     <w:pPr>
       <w:spacing w:after="0" w:line="240" w:lineRule="auto"/>
@@ -3832,6 +3907,7 @@
   <w:style w:type="table" w:styleId="60">
     <w:name w:val="Medium Shading 1 Accent 2"/>
     <w:basedOn w:val="12"/>
+    <w:qFormat/>
     <w:uiPriority w:val="63"/>
     <w:pPr>
       <w:spacing w:after="0" w:line="240" w:lineRule="auto"/>
@@ -4371,6 +4447,7 @@
   <w:style w:type="table" w:styleId="65">
     <w:name w:val="Medium Shading 2"/>
     <w:basedOn w:val="12"/>
+    <w:qFormat/>
     <w:uiPriority w:val="64"/>
     <w:pPr>
       <w:spacing w:after="0" w:line="240" w:lineRule="auto"/>
@@ -4536,6 +4613,7 @@
   <w:style w:type="table" w:styleId="66">
     <w:name w:val="Medium Shading 2 Accent 1"/>
     <w:basedOn w:val="12"/>
+    <w:qFormat/>
     <w:uiPriority w:val="64"/>
     <w:pPr>
       <w:spacing w:after="0" w:line="240" w:lineRule="auto"/>
@@ -4701,6 +4779,7 @@
   <w:style w:type="table" w:styleId="67">
     <w:name w:val="Medium Shading 2 Accent 2"/>
     <w:basedOn w:val="12"/>
+    <w:qFormat/>
     <w:uiPriority w:val="64"/>
     <w:pPr>
       <w:spacing w:after="0" w:line="240" w:lineRule="auto"/>
@@ -4866,6 +4945,7 @@
   <w:style w:type="table" w:styleId="68">
     <w:name w:val="Medium Shading 2 Accent 3"/>
     <w:basedOn w:val="12"/>
+    <w:qFormat/>
     <w:uiPriority w:val="64"/>
     <w:pPr>
       <w:spacing w:after="0" w:line="240" w:lineRule="auto"/>
@@ -5363,6 +5443,7 @@
   <w:style w:type="table" w:styleId="71">
     <w:name w:val="Medium Shading 2 Accent 6"/>
     <w:basedOn w:val="12"/>
+    <w:qFormat/>
     <w:uiPriority w:val="64"/>
     <w:pPr>
       <w:spacing w:after="0" w:line="240" w:lineRule="auto"/>
@@ -5528,6 +5609,7 @@
   <w:style w:type="table" w:styleId="72">
     <w:name w:val="Medium List 1"/>
     <w:basedOn w:val="12"/>
+    <w:qFormat/>
     <w:uiPriority w:val="65"/>
     <w:pPr>
       <w:spacing w:after="0" w:line="240" w:lineRule="auto"/>
@@ -5982,6 +6064,7 @@
   <w:style w:type="table" w:styleId="77">
     <w:name w:val="Medium List 1 Accent 5"/>
     <w:basedOn w:val="12"/>
+    <w:qFormat/>
     <w:uiPriority w:val="65"/>
     <w:pPr>
       <w:spacing w:after="0" w:line="240" w:lineRule="auto"/>
@@ -6072,6 +6155,7 @@
   <w:style w:type="table" w:styleId="78">
     <w:name w:val="Medium List 1 Accent 6"/>
     <w:basedOn w:val="12"/>
+    <w:qFormat/>
     <w:uiPriority w:val="65"/>
     <w:pPr>
       <w:spacing w:after="0" w:line="240" w:lineRule="auto"/>
@@ -6292,6 +6376,7 @@
   <w:style w:type="table" w:styleId="80">
     <w:name w:val="Medium List 2 Accent 1"/>
     <w:basedOn w:val="12"/>
+    <w:qFormat/>
     <w:uiPriority w:val="66"/>
     <w:pPr>
       <w:spacing w:after="0" w:line="240" w:lineRule="auto"/>
@@ -6421,6 +6506,7 @@
   <w:style w:type="table" w:styleId="81">
     <w:name w:val="Medium List 2 Accent 2"/>
     <w:basedOn w:val="12"/>
+    <w:qFormat/>
     <w:uiPriority w:val="66"/>
     <w:pPr>
       <w:spacing w:after="0" w:line="240" w:lineRule="auto"/>
@@ -6810,6 +6896,7 @@
   <w:style w:type="table" w:styleId="84">
     <w:name w:val="Medium List 2 Accent 5"/>
     <w:basedOn w:val="12"/>
+    <w:qFormat/>
     <w:uiPriority w:val="66"/>
     <w:pPr>
       <w:spacing w:after="0" w:line="240" w:lineRule="auto"/>
@@ -10506,6 +10593,7 @@
   <w:style w:type="table" w:styleId="114">
     <w:name w:val="Colorful Shading"/>
     <w:basedOn w:val="12"/>
+    <w:qFormat/>
     <w:uiPriority w:val="71"/>
     <w:pPr>
       <w:spacing w:after="0" w:line="240" w:lineRule="auto"/>
@@ -10654,6 +10742,7 @@
   <w:style w:type="table" w:styleId="115">
     <w:name w:val="Colorful Shading Accent 1"/>
     <w:basedOn w:val="12"/>
+    <w:qFormat/>
     <w:uiPriority w:val="71"/>
     <w:pPr>
       <w:spacing w:after="0" w:line="240" w:lineRule="auto"/>
@@ -10802,6 +10891,7 @@
   <w:style w:type="table" w:styleId="116">
     <w:name w:val="Colorful Shading Accent 2"/>
     <w:basedOn w:val="12"/>
+    <w:qFormat/>
     <w:uiPriority w:val="71"/>
     <w:pPr>
       <w:spacing w:after="0" w:line="240" w:lineRule="auto"/>
@@ -10950,6 +11040,7 @@
   <w:style w:type="table" w:styleId="117">
     <w:name w:val="Colorful Shading Accent 3"/>
     <w:basedOn w:val="12"/>
+    <w:qFormat/>
     <w:uiPriority w:val="71"/>
     <w:pPr>
       <w:spacing w:after="0" w:line="240" w:lineRule="auto"/>
@@ -11078,6 +11169,7 @@
   <w:style w:type="table" w:styleId="118">
     <w:name w:val="Colorful Shading Accent 4"/>
     <w:basedOn w:val="12"/>
+    <w:qFormat/>
     <w:uiPriority w:val="71"/>
     <w:pPr>
       <w:spacing w:after="0" w:line="240" w:lineRule="auto"/>
@@ -11226,6 +11318,7 @@
   <w:style w:type="table" w:styleId="119">
     <w:name w:val="Colorful Shading Accent 5"/>
     <w:basedOn w:val="12"/>
+    <w:qFormat/>
     <w:uiPriority w:val="71"/>
     <w:pPr>
       <w:spacing w:after="0" w:line="240" w:lineRule="auto"/>
@@ -11374,6 +11467,7 @@
   <w:style w:type="table" w:styleId="120">
     <w:name w:val="Colorful Shading Accent 6"/>
     <w:basedOn w:val="12"/>
+    <w:qFormat/>
     <w:uiPriority w:val="71"/>
     <w:pPr>
       <w:spacing w:after="0" w:line="240" w:lineRule="auto"/>
@@ -11522,6 +11616,7 @@
   <w:style w:type="table" w:styleId="121">
     <w:name w:val="Colorful List"/>
     <w:basedOn w:val="12"/>
+    <w:qFormat/>
     <w:uiPriority w:val="72"/>
     <w:pPr>
       <w:spacing w:after="0" w:line="240" w:lineRule="auto"/>
@@ -11614,6 +11709,7 @@
   <w:style w:type="table" w:styleId="122">
     <w:name w:val="Colorful List Accent 1"/>
     <w:basedOn w:val="12"/>
+    <w:qFormat/>
     <w:uiPriority w:val="72"/>
     <w:pPr>
       <w:spacing w:after="0" w:line="240" w:lineRule="auto"/>
@@ -11706,6 +11802,7 @@
   <w:style w:type="table" w:styleId="123">
     <w:name w:val="Colorful List Accent 2"/>
     <w:basedOn w:val="12"/>
+    <w:qFormat/>
     <w:uiPriority w:val="72"/>
     <w:pPr>
       <w:spacing w:after="0" w:line="240" w:lineRule="auto"/>
@@ -11798,6 +11895,7 @@
   <w:style w:type="table" w:styleId="124">
     <w:name w:val="Colorful List Accent 3"/>
     <w:basedOn w:val="12"/>
+    <w:qFormat/>
     <w:uiPriority w:val="72"/>
     <w:pPr>
       <w:spacing w:after="0" w:line="240" w:lineRule="auto"/>
@@ -11890,6 +11988,7 @@
   <w:style w:type="table" w:styleId="125">
     <w:name w:val="Colorful List Accent 4"/>
     <w:basedOn w:val="12"/>
+    <w:qFormat/>
     <w:uiPriority w:val="72"/>
     <w:pPr>
       <w:spacing w:after="0" w:line="240" w:lineRule="auto"/>
@@ -11982,6 +12081,7 @@
   <w:style w:type="table" w:styleId="126">
     <w:name w:val="Colorful List Accent 5"/>
     <w:basedOn w:val="12"/>
+    <w:qFormat/>
     <w:uiPriority w:val="72"/>
     <w:pPr>
       <w:spacing w:after="0" w:line="240" w:lineRule="auto"/>
@@ -12074,6 +12174,7 @@
   <w:style w:type="table" w:styleId="127">
     <w:name w:val="Colorful List Accent 6"/>
     <w:basedOn w:val="12"/>
+    <w:qFormat/>
     <w:uiPriority w:val="72"/>
     <w:pPr>
       <w:spacing w:after="0" w:line="240" w:lineRule="auto"/>
@@ -12166,6 +12267,7 @@
   <w:style w:type="table" w:styleId="128">
     <w:name w:val="Colorful Grid"/>
     <w:basedOn w:val="12"/>
+    <w:qFormat/>
     <w:uiPriority w:val="73"/>
     <w:pPr>
       <w:spacing w:after="0" w:line="240" w:lineRule="auto"/>
@@ -12262,6 +12364,7 @@
   <w:style w:type="table" w:styleId="129">
     <w:name w:val="Colorful Grid Accent 1"/>
     <w:basedOn w:val="12"/>
+    <w:qFormat/>
     <w:uiPriority w:val="73"/>
     <w:pPr>
       <w:spacing w:after="0" w:line="240" w:lineRule="auto"/>
@@ -12358,6 +12461,7 @@
   <w:style w:type="table" w:styleId="130">
     <w:name w:val="Colorful Grid Accent 2"/>
     <w:basedOn w:val="12"/>
+    <w:qFormat/>
     <w:uiPriority w:val="73"/>
     <w:pPr>
       <w:spacing w:after="0" w:line="240" w:lineRule="auto"/>
@@ -12454,6 +12558,7 @@
   <w:style w:type="table" w:styleId="131">
     <w:name w:val="Colorful Grid Accent 3"/>
     <w:basedOn w:val="12"/>
+    <w:qFormat/>
     <w:uiPriority w:val="73"/>
     <w:pPr>
       <w:spacing w:after="0" w:line="240" w:lineRule="auto"/>
@@ -12550,6 +12655,7 @@
   <w:style w:type="table" w:styleId="132">
     <w:name w:val="Colorful Grid Accent 4"/>
     <w:basedOn w:val="12"/>
+    <w:qFormat/>
     <w:uiPriority w:val="73"/>
     <w:pPr>
       <w:spacing w:after="0" w:line="240" w:lineRule="auto"/>
@@ -12646,6 +12752,7 @@
   <w:style w:type="table" w:styleId="133">
     <w:name w:val="Colorful Grid Accent 5"/>
     <w:basedOn w:val="12"/>
+    <w:qFormat/>
     <w:uiPriority w:val="73"/>
     <w:pPr>
       <w:spacing w:after="0" w:line="240" w:lineRule="auto"/>
@@ -12742,6 +12849,7 @@
   <w:style w:type="table" w:styleId="134">
     <w:name w:val="Colorful Grid Accent 6"/>
     <w:basedOn w:val="12"/>
+    <w:qFormat/>
     <w:uiPriority w:val="73"/>
     <w:pPr>
       <w:spacing w:after="0" w:line="240" w:lineRule="auto"/>
@@ -12839,12 +12947,14 @@
     <w:name w:val="Header Char"/>
     <w:basedOn w:val="11"/>
     <w:link w:val="19"/>
+    <w:qFormat/>
     <w:uiPriority w:val="99"/>
   </w:style>
   <w:style w:type="character" w:customStyle="1" w:styleId="136">
     <w:name w:val="Footer Char"/>
     <w:basedOn w:val="11"/>
     <w:link w:val="18"/>
+    <w:qFormat/>
     <w:uiPriority w:val="99"/>
   </w:style>
   <w:style w:type="paragraph" w:styleId="137">
@@ -12865,6 +12975,7 @@
     <w:name w:val="Heading 1 Char"/>
     <w:basedOn w:val="11"/>
     <w:link w:val="2"/>
+    <w:qFormat/>
     <w:uiPriority w:val="9"/>
     <w:rPr>
       <w:rFonts w:asciiTheme="majorHAnsi" w:hAnsiTheme="majorHAnsi" w:eastAsiaTheme="majorEastAsia" w:cstheme="majorBidi"/>
@@ -12917,6 +13028,7 @@
     <w:name w:val="Title Char"/>
     <w:basedOn w:val="11"/>
     <w:link w:val="36"/>
+    <w:qFormat/>
     <w:uiPriority w:val="10"/>
     <w:rPr>
       <w:rFonts w:asciiTheme="majorHAnsi" w:hAnsiTheme="majorHAnsi" w:eastAsiaTheme="majorEastAsia" w:cstheme="majorBidi"/>
@@ -12962,6 +13074,7 @@
     <w:name w:val="Body Text Char"/>
     <w:basedOn w:val="11"/>
     <w:link w:val="13"/>
+    <w:qFormat/>
     <w:uiPriority w:val="99"/>
   </w:style>
   <w:style w:type="character" w:customStyle="1" w:styleId="145">
@@ -12975,6 +13088,7 @@
     <w:name w:val="Body Text 3 Char"/>
     <w:basedOn w:val="11"/>
     <w:link w:val="15"/>
+    <w:qFormat/>
     <w:uiPriority w:val="99"/>
     <w:rPr>
       <w:sz w:val="16"/>
@@ -12985,6 +13099,7 @@
     <w:name w:val="Macro Text Char"/>
     <w:basedOn w:val="11"/>
     <w:link w:val="32"/>
+    <w:qFormat/>
     <w:uiPriority w:val="99"/>
     <w:rPr>
       <w:rFonts w:ascii="Courier" w:hAnsi="Courier"/>
@@ -13014,6 +13129,7 @@
     <w:name w:val="Quote Char"/>
     <w:basedOn w:val="11"/>
     <w:link w:val="148"/>
+    <w:qFormat/>
     <w:uiPriority w:val="29"/>
     <w:rPr>
       <w:i/>
@@ -13031,6 +13147,7 @@
     <w:basedOn w:val="11"/>
     <w:link w:val="5"/>
     <w:semiHidden/>
+    <w:qFormat/>
     <w:uiPriority w:val="9"/>
     <w:rPr>
       <w:rFonts w:asciiTheme="majorHAnsi" w:hAnsiTheme="majorHAnsi" w:eastAsiaTheme="majorEastAsia" w:cstheme="majorBidi"/>

</xml_diff>

<commit_message>
feat(orderservices) : done basically orderservices
</commit_message>
<xml_diff>
--- a/docs/Ecommerce_Project_Requirements.docx
+++ b/docs/Ecommerce_Project_Requirements.docx
@@ -84,8 +84,6 @@
       <w:r>
         <w:t>- Add, update, remove products (ID, name, description, price</w:t>
       </w:r>
-      <w:bookmarkStart w:id="0" w:name="_GoBack"/>
-      <w:bookmarkEnd w:id="0"/>
       <w:r>
         <w:rPr>
           <w:rFonts w:hint="default"/>
@@ -176,6 +174,8 @@
       <w:r>
         <w:t>- List user and admin orders</w:t>
       </w:r>
+      <w:bookmarkStart w:id="0" w:name="_GoBack"/>
+      <w:bookmarkEnd w:id="0"/>
     </w:p>
     <w:p>
       <w:pPr>

</xml_diff>